<commit_message>
add lxml etree to fix import error with malformed xml from pubmed add script to find new citations add nat med csl and fix old nature csl update manuscript.yaml add odap template
</commit_message>
<xml_diff>
--- a/sup-files/docx-templates/reference_modern_red_numbered.docx
+++ b/sup-files/docx-templates/reference_modern_red_numbered.docx
@@ -135,8 +135,16 @@
     <w:p>
       <w:pPr>
         <w:pStyle w:val="FirstParagraph"/>
-      </w:pPr>
-      <w:r>
+        <w:rPr>
+          <w:i w:val="0"/>
+          <w:iCs w:val="0"/>
+        </w:rPr>
+      </w:pPr>
+      <w:r>
+        <w:rPr>
+          <w:i w:val="0"/>
+          <w:iCs w:val="0"/>
+        </w:rPr>
         <w:t xml:space="preserve"> First Paragraph. </w:t>
       </w:r>
     </w:p>
@@ -145,7 +153,14 @@
         <w:pStyle w:val="BodyText"/>
       </w:pPr>
       <w:r>
-        <w:t xml:space="preserve"> Body Text. Body Text Char.    </w:t>
+        <w:rPr>
+          <w:i w:val="0"/>
+          <w:iCs w:val="0"/>
+        </w:rPr>
+        <w:t xml:space="preserve"> Body Text. Body Text Char.</w:t>
+      </w:r>
+      <w:r>
+        <w:t xml:space="preserve">    </w:t>
       </w:r>
       <w:r>
         <w:rPr>
@@ -177,8 +192,16 @@
     <w:p>
       <w:pPr>
         <w:pStyle w:val="BlockText"/>
-      </w:pPr>
-      <w:r>
+        <w:rPr>
+          <w:i w:val="0"/>
+          <w:iCs w:val="0"/>
+        </w:rPr>
+      </w:pPr>
+      <w:r>
+        <w:rPr>
+          <w:i w:val="0"/>
+          <w:iCs w:val="0"/>
+        </w:rPr>
         <w:t xml:space="preserve"> Block Text. </w:t>
       </w:r>
     </w:p>

</xml_diff>